<commit_message>
Finished breast cancer dataset
</commit_message>
<xml_diff>
--- a/Supervised Learning/mkhan312-analysis.docx
+++ b/Supervised Learning/mkhan312-analysis.docx
@@ -4,7 +4,7 @@
   <w:body>
     <w:p>
       <w:pPr>
-        <w:spacing w:line="480" w:lineRule="auto"/>
+        <w:spacing w:line="360" w:lineRule="auto"/>
         <w:jc w:val="right"/>
         <w:rPr>
           <w:rFonts w:ascii="Times" w:hAnsi="Times"/>
@@ -19,7 +19,7 @@
     </w:p>
     <w:p>
       <w:pPr>
-        <w:spacing w:line="480" w:lineRule="auto"/>
+        <w:spacing w:line="360" w:lineRule="auto"/>
         <w:jc w:val="right"/>
         <w:rPr>
           <w:rFonts w:ascii="Times" w:hAnsi="Times"/>
@@ -34,7 +34,7 @@
     </w:p>
     <w:p>
       <w:pPr>
-        <w:spacing w:line="480" w:lineRule="auto"/>
+        <w:spacing w:line="360" w:lineRule="auto"/>
         <w:jc w:val="right"/>
         <w:rPr>
           <w:rFonts w:ascii="Times" w:hAnsi="Times"/>
@@ -62,7 +62,7 @@
     </w:p>
     <w:p>
       <w:pPr>
-        <w:spacing w:line="480" w:lineRule="auto"/>
+        <w:spacing w:line="360" w:lineRule="auto"/>
         <w:jc w:val="center"/>
         <w:rPr>
           <w:rFonts w:ascii="Times" w:hAnsi="Times"/>
@@ -79,7 +79,7 @@
     </w:p>
     <w:p>
       <w:pPr>
-        <w:spacing w:line="480" w:lineRule="auto"/>
+        <w:spacing w:line="360" w:lineRule="auto"/>
         <w:rPr>
           <w:rFonts w:ascii="Times" w:hAnsi="Times"/>
         </w:rPr>
@@ -123,7 +123,7 @@
           <w:ilvl w:val="0"/>
           <w:numId w:val="1"/>
         </w:numPr>
-        <w:spacing w:line="480" w:lineRule="auto"/>
+        <w:spacing w:line="360" w:lineRule="auto"/>
         <w:rPr>
           <w:rFonts w:ascii="Times" w:hAnsi="Times"/>
           <w:b/>
@@ -140,7 +140,7 @@
     <w:p>
       <w:pPr>
         <w:pStyle w:val="ListParagraph"/>
-        <w:spacing w:line="480" w:lineRule="auto"/>
+        <w:spacing w:line="360" w:lineRule="auto"/>
         <w:rPr>
           <w:rFonts w:ascii="Times" w:hAnsi="Times"/>
         </w:rPr>
@@ -256,7 +256,7 @@
     </w:p>
     <w:p>
       <w:pPr>
-        <w:spacing w:line="480" w:lineRule="auto"/>
+        <w:spacing w:line="360" w:lineRule="auto"/>
         <w:ind w:left="720" w:firstLine="720"/>
         <w:rPr>
           <w:rFonts w:ascii="Times" w:hAnsi="Times"/>
@@ -266,14 +266,7 @@
         <w:rPr>
           <w:rFonts w:ascii="Times" w:hAnsi="Times"/>
         </w:rPr>
-        <w:t xml:space="preserve">I think this dataset is interesting and extremely important because finding patterns and learning/analyzing this data could save lives by predicting cancers in patients before </w:t>
-      </w:r>
-      <w:r>
-        <w:rPr>
-          <w:rFonts w:ascii="Times" w:hAnsi="Times"/>
-        </w:rPr>
-        <w:lastRenderedPageBreak/>
-        <w:t xml:space="preserve">they get too dangerous. I believe that machine learning and computer science as a whole should be used for the greater good of helping the world, and studying cancer data is a very good start. </w:t>
+        <w:t xml:space="preserve">I think this dataset is interesting and extremely important because finding patterns and learning/analyzing this data could save lives by predicting cancers in patients before they get too dangerous. I believe that machine learning and computer science as a whole should be used for the greater good of helping the world, and studying cancer data is a very good start. </w:t>
       </w:r>
       <w:r>
         <w:rPr>
@@ -289,7 +282,7 @@
           <w:ilvl w:val="0"/>
           <w:numId w:val="1"/>
         </w:numPr>
-        <w:spacing w:line="480" w:lineRule="auto"/>
+        <w:spacing w:line="360" w:lineRule="auto"/>
         <w:rPr>
           <w:rFonts w:ascii="Times" w:hAnsi="Times"/>
           <w:b/>
@@ -306,7 +299,7 @@
     <w:p>
       <w:pPr>
         <w:pStyle w:val="ListParagraph"/>
-        <w:spacing w:line="480" w:lineRule="auto"/>
+        <w:spacing w:line="360" w:lineRule="auto"/>
         <w:rPr>
           <w:rFonts w:ascii="Times" w:hAnsi="Times"/>
         </w:rPr>
@@ -339,7 +332,14 @@
         <w:rPr>
           <w:rFonts w:ascii="Times" w:hAnsi="Times"/>
         </w:rPr>
-        <w:t xml:space="preserve">The dataset is multivariate and categorical, but in order for the skit-learn library to classify the data, I had to convert the dataset into an integer dataset by setting the letter to a corresponding number. </w:t>
+        <w:t>The dataset is multivariate and categorical, but in order for the skit-</w:t>
+      </w:r>
+      <w:r>
+        <w:rPr>
+          <w:rFonts w:ascii="Times" w:hAnsi="Times"/>
+        </w:rPr>
+        <w:lastRenderedPageBreak/>
+        <w:t xml:space="preserve">learn library to classify the data, I had to convert the dataset into an integer dataset by setting the letter to a corresponding number. </w:t>
       </w:r>
       <w:r>
         <w:rPr>
@@ -386,7 +386,7 @@
     </w:p>
     <w:p>
       <w:pPr>
-        <w:spacing w:line="480" w:lineRule="auto"/>
+        <w:spacing w:line="360" w:lineRule="auto"/>
         <w:ind w:left="720" w:firstLine="720"/>
         <w:rPr>
           <w:rFonts w:ascii="Times" w:hAnsi="Times"/>
@@ -419,7 +419,7 @@
     </w:p>
     <w:p>
       <w:pPr>
-        <w:spacing w:line="480" w:lineRule="auto"/>
+        <w:spacing w:line="360" w:lineRule="auto"/>
         <w:rPr>
           <w:rFonts w:ascii="Times" w:hAnsi="Times"/>
         </w:rPr>
@@ -439,16 +439,25 @@
     </w:p>
     <w:p>
       <w:pPr>
-        <w:spacing w:line="480" w:lineRule="auto"/>
-        <w:rPr>
-          <w:rFonts w:ascii="Times" w:hAnsi="Times"/>
-        </w:rPr>
-      </w:pPr>
-      <w:r>
+        <w:spacing w:line="360" w:lineRule="auto"/>
         <w:rPr>
           <w:rFonts w:ascii="Times" w:hAnsi="Times"/>
           <w:b/>
         </w:rPr>
+      </w:pPr>
+    </w:p>
+    <w:p>
+      <w:pPr>
+        <w:spacing w:line="360" w:lineRule="auto"/>
+        <w:rPr>
+          <w:rFonts w:ascii="Times" w:hAnsi="Times"/>
+        </w:rPr>
+      </w:pPr>
+      <w:r>
+        <w:rPr>
+          <w:rFonts w:ascii="Times" w:hAnsi="Times"/>
+          <w:b/>
+        </w:rPr>
         <w:t xml:space="preserve">Decision Tree Classifier: </w:t>
       </w:r>
       <w:r>
@@ -532,7 +541,7 @@
     </w:p>
     <w:p>
       <w:pPr>
-        <w:spacing w:line="480" w:lineRule="auto"/>
+        <w:spacing w:line="360" w:lineRule="auto"/>
         <w:rPr>
           <w:rFonts w:ascii="Times" w:hAnsi="Times"/>
         </w:rPr>
@@ -577,7 +586,19 @@
         <w:rPr>
           <w:rFonts w:ascii="Times" w:hAnsi="Times"/>
         </w:rPr>
-        <w:t xml:space="preserve">parameters–max depth, max features, and min samples leaf–to </w:t>
+        <w:t>par</w:t>
+      </w:r>
+      <w:r>
+        <w:rPr>
+          <w:rFonts w:ascii="Times" w:hAnsi="Times"/>
+        </w:rPr>
+        <w:t>ameters–max depth and max features</w:t>
+      </w:r>
+      <w:r>
+        <w:rPr>
+          <w:rFonts w:ascii="Times" w:hAnsi="Times"/>
+        </w:rPr>
+        <w:t xml:space="preserve">–to </w:t>
       </w:r>
       <w:r>
         <w:rPr>
@@ -607,13 +628,33 @@
         <w:rPr>
           <w:rFonts w:ascii="Times" w:hAnsi="Times"/>
         </w:rPr>
+        <w:t xml:space="preserve"> for the </w:t>
+      </w:r>
+    </w:p>
+    <w:p>
+      <w:pPr>
+        <w:spacing w:line="360" w:lineRule="auto"/>
+        <w:rPr>
+          <w:rFonts w:ascii="Times" w:hAnsi="Times"/>
+        </w:rPr>
+      </w:pPr>
+      <w:r>
+        <w:rPr>
+          <w:rFonts w:ascii="Times" w:hAnsi="Times"/>
+          <w:i/>
+        </w:rPr>
+        <w:t>breast cancer dataset</w:t>
+      </w:r>
+      <w:r>
+        <w:rPr>
+          <w:rFonts w:ascii="Times" w:hAnsi="Times"/>
+        </w:rPr>
         <w:t>:</w:t>
       </w:r>
     </w:p>
     <w:p>
       <w:pPr>
-        <w:spacing w:line="480" w:lineRule="auto"/>
-        <w:jc w:val="center"/>
+        <w:spacing w:line="360" w:lineRule="auto"/>
         <w:rPr>
           <w:rFonts w:ascii="Times" w:hAnsi="Times"/>
         </w:rPr>
@@ -624,10 +665,10 @@
           <w:noProof/>
         </w:rPr>
         <w:drawing>
-          <wp:inline distT="0" distB="0" distL="0" distR="0" wp14:anchorId="1FF5A9C3" wp14:editId="4F909F63">
-            <wp:extent cx="3901440" cy="2926080"/>
-            <wp:effectExtent l="0" t="0" r="10160" b="0"/>
-            <wp:docPr id="8" name="Picture 8"/>
+          <wp:inline distT="0" distB="0" distL="0" distR="0" wp14:anchorId="28633080" wp14:editId="0283E4E1">
+            <wp:extent cx="2926080" cy="2194560"/>
+            <wp:effectExtent l="0" t="0" r="0" b="0"/>
+            <wp:docPr id="10" name="Picture 10"/>
             <wp:cNvGraphicFramePr>
               <a:graphicFrameLocks xmlns:a="http://schemas.openxmlformats.org/drawingml/2006/main" noChangeAspect="1"/>
             </wp:cNvGraphicFramePr>
@@ -635,7 +676,7 @@
               <a:graphicData uri="http://schemas.openxmlformats.org/drawingml/2006/picture">
                 <pic:pic xmlns:pic="http://schemas.openxmlformats.org/drawingml/2006/picture">
                   <pic:nvPicPr>
-                    <pic:cNvPr id="8" name="dtl_score.png"/>
+                    <pic:cNvPr id="10" name="dtl_wo_pruning-breast-cancer.png"/>
                     <pic:cNvPicPr/>
                   </pic:nvPicPr>
                   <pic:blipFill>
@@ -653,7 +694,7 @@
                   <pic:spPr>
                     <a:xfrm>
                       <a:off x="0" y="0"/>
-                      <a:ext cx="3901440" cy="2926080"/>
+                      <a:ext cx="2926080" cy="2194560"/>
                     </a:xfrm>
                     <a:prstGeom prst="rect">
                       <a:avLst/>
@@ -665,25 +706,16 @@
           </wp:inline>
         </w:drawing>
       </w:r>
-    </w:p>
-    <w:p>
-      <w:pPr>
-        <w:spacing w:line="480" w:lineRule="auto"/>
-        <w:jc w:val="center"/>
-        <w:rPr>
-          <w:rFonts w:ascii="Times" w:hAnsi="Times"/>
-        </w:rPr>
-      </w:pPr>
       <w:r>
         <w:rPr>
           <w:rFonts w:ascii="Times" w:hAnsi="Times"/>
           <w:noProof/>
         </w:rPr>
         <w:drawing>
-          <wp:inline distT="0" distB="0" distL="0" distR="0" wp14:anchorId="50F68E3D" wp14:editId="64E677A3">
-            <wp:extent cx="3901437" cy="2926080"/>
-            <wp:effectExtent l="0" t="0" r="10795" b="0"/>
-            <wp:docPr id="9" name="Picture 9"/>
+          <wp:inline distT="0" distB="0" distL="0" distR="0" wp14:anchorId="5437B80C" wp14:editId="560BD7C1">
+            <wp:extent cx="2926080" cy="2194560"/>
+            <wp:effectExtent l="0" t="0" r="0" b="0"/>
+            <wp:docPr id="11" name="Picture 11"/>
             <wp:cNvGraphicFramePr>
               <a:graphicFrameLocks xmlns:a="http://schemas.openxmlformats.org/drawingml/2006/main" noChangeAspect="1"/>
             </wp:cNvGraphicFramePr>
@@ -691,7 +723,7 @@
               <a:graphicData uri="http://schemas.openxmlformats.org/drawingml/2006/picture">
                 <pic:pic xmlns:pic="http://schemas.openxmlformats.org/drawingml/2006/picture">
                   <pic:nvPicPr>
-                    <pic:cNvPr id="9" name="dtl_score-chess.png"/>
+                    <pic:cNvPr id="11" name="dtl_score-breast-cancer.png"/>
                     <pic:cNvPicPr/>
                   </pic:nvPicPr>
                   <pic:blipFill>
@@ -709,7 +741,7 @@
                   <pic:spPr>
                     <a:xfrm>
                       <a:off x="0" y="0"/>
-                      <a:ext cx="3901437" cy="2926080"/>
+                      <a:ext cx="2926080" cy="2194560"/>
                     </a:xfrm>
                     <a:prstGeom prst="rect">
                       <a:avLst/>
@@ -724,35 +756,555 @@
     </w:p>
     <w:p>
       <w:pPr>
-        <w:spacing w:line="480" w:lineRule="auto"/>
-        <w:rPr>
-          <w:rFonts w:ascii="Times" w:hAnsi="Times"/>
-        </w:rPr>
-      </w:pPr>
-      <w:r>
-        <w:rPr>
-          <w:rFonts w:ascii="Times" w:hAnsi="Times"/>
-        </w:rPr>
-        <w:t xml:space="preserve">Interestingly, the pre-pruning and hyperparameter tuning impacted the learner’s accuracy differently depending on the datasets. For the </w:t>
-      </w:r>
-      <w:r>
-        <w:rPr>
-          <w:rFonts w:ascii="Times" w:hAnsi="Times"/>
-        </w:rPr>
-        <w:t>breast cancer dataset, the in sample accuracy was 100% with only 10% of the</w:t>
+        <w:spacing w:line="360" w:lineRule="auto"/>
+        <w:rPr>
+          <w:rFonts w:ascii="Times" w:hAnsi="Times"/>
+        </w:rPr>
+      </w:pPr>
+      <w:r>
+        <w:rPr>
+          <w:rFonts w:ascii="Times" w:hAnsi="Times"/>
+        </w:rPr>
+        <w:t xml:space="preserve">In the graph, without pruning, it can be </w:t>
+      </w:r>
+      <w:r>
+        <w:rPr>
+          <w:rFonts w:ascii="Times" w:hAnsi="Times"/>
+        </w:rPr>
+        <w:t>seen</w:t>
+      </w:r>
+      <w:r>
+        <w:rPr>
+          <w:rFonts w:ascii="Times" w:hAnsi="Times"/>
+        </w:rPr>
+        <w:t xml:space="preserve"> </w:t>
+      </w:r>
+      <w:r>
+        <w:rPr>
+          <w:rFonts w:ascii="Times" w:hAnsi="Times"/>
+        </w:rPr>
+        <w:t>t</w:t>
+      </w:r>
+      <w:r>
+        <w:rPr>
+          <w:rFonts w:ascii="Times" w:hAnsi="Times"/>
+        </w:rPr>
+        <w:t>hat the Decision Tree Classifier’s accuracy is</w:t>
+      </w:r>
+      <w:r>
+        <w:rPr>
+          <w:rFonts w:ascii="Times" w:hAnsi="Times"/>
+        </w:rPr>
+        <w:t xml:space="preserve"> at a constant</w:t>
+      </w:r>
+      <w:r>
+        <w:rPr>
+          <w:rFonts w:ascii="Times" w:hAnsi="Times"/>
+        </w:rPr>
+        <w:t xml:space="preserve"> 100% because of </w:t>
+      </w:r>
+      <w:r>
+        <w:rPr>
+          <w:rFonts w:ascii="Times" w:hAnsi="Times"/>
+          <w:b/>
+        </w:rPr>
+        <w:t>overfitting</w:t>
+      </w:r>
+      <w:r>
+        <w:rPr>
+          <w:rFonts w:ascii="Times" w:hAnsi="Times"/>
+          <w:b/>
+        </w:rPr>
+        <w:t xml:space="preserve">. </w:t>
+      </w:r>
+      <w:r>
+        <w:rPr>
+          <w:rFonts w:ascii="Times" w:hAnsi="Times"/>
+        </w:rPr>
+        <w:t xml:space="preserve">The learner </w:t>
+      </w:r>
+      <w:r>
+        <w:rPr>
+          <w:rFonts w:ascii="Times" w:hAnsi="Times"/>
+        </w:rPr>
+        <w:t xml:space="preserve">is creating branches for every particular node and molding itself for the training data. </w:t>
+      </w:r>
+      <w:r>
+        <w:rPr>
+          <w:rFonts w:ascii="Times" w:hAnsi="Times"/>
+        </w:rPr>
+        <w:t xml:space="preserve">Because of this, I expected the </w:t>
+      </w:r>
+      <w:r>
+        <w:rPr>
+          <w:rFonts w:ascii="Times" w:hAnsi="Times"/>
+        </w:rPr>
+        <w:t xml:space="preserve">test data score to be much worse. </w:t>
+      </w:r>
+      <w:r>
+        <w:rPr>
+          <w:rFonts w:ascii="Times" w:hAnsi="Times"/>
+        </w:rPr>
+        <w:t xml:space="preserve">To my surprise, the unpruned learner still performed well on the testing data–meaning the decision tree was able to generalize despite the fact that the classifier has completely trusted the training data. A reason </w:t>
+      </w:r>
+      <w:r>
+        <w:rPr>
+          <w:rFonts w:ascii="Times" w:hAnsi="Times"/>
+        </w:rPr>
+        <w:t>why this is happening could be</w:t>
+      </w:r>
+      <w:r>
+        <w:rPr>
+          <w:rFonts w:ascii="Times" w:hAnsi="Times"/>
+        </w:rPr>
+        <w:t xml:space="preserve"> that the breast cancer dataset </w:t>
+      </w:r>
+      <w:r>
+        <w:rPr>
+          <w:rFonts w:ascii="Times" w:hAnsi="Times"/>
+        </w:rPr>
+        <w:t>is</w:t>
+      </w:r>
+      <w:r>
+        <w:rPr>
+          <w:rFonts w:ascii="Times" w:hAnsi="Times"/>
+        </w:rPr>
+        <w:t xml:space="preserve"> easy for the decision tree to learn–the dataset only has 9 attributes making it a rather simple dataset. </w:t>
+      </w:r>
+      <w:r>
+        <w:rPr>
+          <w:rFonts w:ascii="Times" w:hAnsi="Times"/>
+        </w:rPr>
+        <w:t xml:space="preserve">In order to prune the classifier, I lowered </w:t>
+      </w:r>
+      <w:r>
+        <w:rPr>
+          <w:rFonts w:ascii="Times" w:hAnsi="Times"/>
+        </w:rPr>
+        <w:t>threshold for</w:t>
+      </w:r>
+      <w:r>
+        <w:rPr>
+          <w:rFonts w:ascii="Times" w:hAnsi="Times"/>
+        </w:rPr>
+        <w:t xml:space="preserve"> </w:t>
+      </w:r>
+      <w:r>
+        <w:rPr>
+          <w:rFonts w:ascii="Times" w:hAnsi="Times"/>
+        </w:rPr>
+        <w:t>maximum depth of the tree and max number of features that the classifier can look when looking for the best split</w:t>
+      </w:r>
+      <w:r>
+        <w:rPr>
+          <w:rFonts w:ascii="Times" w:hAnsi="Times"/>
+        </w:rPr>
+        <w:t xml:space="preserve"> and let GridSearchCV choose the best </w:t>
+      </w:r>
+      <w:r>
+        <w:rPr>
+          <w:rFonts w:ascii="Times" w:hAnsi="Times"/>
+        </w:rPr>
+        <w:t xml:space="preserve">combination of the parameters. </w:t>
+      </w:r>
+      <w:r>
+        <w:rPr>
+          <w:rFonts w:ascii="Times" w:hAnsi="Times"/>
+        </w:rPr>
+        <w:t xml:space="preserve">This change forces the decision tree to be less focused on the training dataset and generalize well to the testing dataset. </w:t>
+      </w:r>
+      <w:r>
+        <w:rPr>
+          <w:rFonts w:ascii="Times" w:hAnsi="Times"/>
+        </w:rPr>
+        <w:t xml:space="preserve">I expected the training score to suffer but the testing score to perform better because the graph should be able to generalize better. As can be seen in the graph above, the training score did indeed lower, but not by much, and the testing score is significant better than the unpruned tree with less data to train on. This makes me think that thee pruning did in fact work to </w:t>
+      </w:r>
+      <w:r>
+        <w:rPr>
+          <w:rFonts w:ascii="Times" w:hAnsi="Times"/>
+        </w:rPr>
+        <w:t>help the classifier not conform completely and generalize better, but the dataset seems way to easy for the learner to learn.</w:t>
+      </w:r>
+      <w:r>
+        <w:rPr>
+          <w:rFonts w:ascii="Times" w:hAnsi="Times"/>
+        </w:rPr>
+        <w:t xml:space="preserve"> </w:t>
+      </w:r>
+      <w:r>
+        <w:rPr>
+          <w:rFonts w:ascii="Times" w:hAnsi="Times"/>
+        </w:rPr>
+        <w:t xml:space="preserve">The impact of the pruning can </w:t>
+      </w:r>
+      <w:r>
+        <w:rPr>
+          <w:rFonts w:ascii="Times" w:hAnsi="Times"/>
+        </w:rPr>
+        <w:t xml:space="preserve">also </w:t>
+      </w:r>
+      <w:r>
+        <w:rPr>
+          <w:rFonts w:ascii="Times" w:hAnsi="Times"/>
+        </w:rPr>
+        <w:t>be seen in the</w:t>
+      </w:r>
+      <w:r>
+        <w:rPr>
+          <w:rFonts w:ascii="Times" w:hAnsi="Times"/>
+        </w:rPr>
+        <w:t xml:space="preserve"> visualization of the</w:t>
+      </w:r>
+      <w:r>
+        <w:rPr>
+          <w:rFonts w:ascii="Times" w:hAnsi="Times"/>
+        </w:rPr>
+        <w:t xml:space="preserve"> </w:t>
+      </w:r>
+      <w:r>
+        <w:rPr>
+          <w:rFonts w:ascii="Times" w:hAnsi="Times"/>
+        </w:rPr>
+        <w:t>trees</w:t>
+      </w:r>
+      <w:r>
+        <w:rPr>
+          <w:rFonts w:ascii="Times" w:hAnsi="Times"/>
+        </w:rPr>
+        <w:t xml:space="preserve"> </w:t>
+      </w:r>
+      <w:r>
+        <w:rPr>
+          <w:rFonts w:ascii="Times" w:hAnsi="Times"/>
+        </w:rPr>
+        <w:t>in Figure 1 and Figure 2. The pruned tree does not expand to the extent the the unpruned tree since the unpruned tree is delimited and interestingly the pruned tree is perfectly balanced.</w:t>
+      </w:r>
+    </w:p>
+    <w:p>
+      <w:pPr>
+        <w:spacing w:line="360" w:lineRule="auto"/>
+        <w:rPr>
+          <w:rFonts w:ascii="Times" w:hAnsi="Times"/>
+        </w:rPr>
+      </w:pPr>
+    </w:p>
+    <w:p>
+      <w:pPr>
+        <w:spacing w:line="360" w:lineRule="auto"/>
+        <w:jc w:val="center"/>
+        <w:rPr>
+          <w:rFonts w:ascii="Times" w:hAnsi="Times"/>
+        </w:rPr>
+      </w:pPr>
+      <w:r>
+        <w:rPr>
+          <w:rFonts w:ascii="Times" w:hAnsi="Times"/>
+          <w:noProof/>
+        </w:rPr>
+        <w:drawing>
+          <wp:inline distT="0" distB="0" distL="0" distR="0" wp14:anchorId="29A3583B" wp14:editId="2F1EFCB8">
+            <wp:extent cx="3642180" cy="3656577"/>
+            <wp:effectExtent l="0" t="0" r="0" b="1270"/>
+            <wp:docPr id="15" name="Picture 15"/>
+            <wp:cNvGraphicFramePr>
+              <a:graphicFrameLocks xmlns:a="http://schemas.openxmlformats.org/drawingml/2006/main" noChangeAspect="1"/>
+            </wp:cNvGraphicFramePr>
+            <a:graphic xmlns:a="http://schemas.openxmlformats.org/drawingml/2006/main">
+              <a:graphicData uri="http://schemas.openxmlformats.org/drawingml/2006/picture">
+                <pic:pic xmlns:pic="http://schemas.openxmlformats.org/drawingml/2006/picture">
+                  <pic:nvPicPr>
+                    <pic:cNvPr id="15" name="tree.png"/>
+                    <pic:cNvPicPr/>
+                  </pic:nvPicPr>
+                  <pic:blipFill>
+                    <a:blip r:embed="rId10" cstate="print">
+                      <a:extLst>
+                        <a:ext uri="{28A0092B-C50C-407E-A947-70E740481C1C}">
+                          <a14:useLocalDpi xmlns:a14="http://schemas.microsoft.com/office/drawing/2010/main" val="0"/>
+                        </a:ext>
+                      </a:extLst>
+                    </a:blip>
+                    <a:stretch>
+                      <a:fillRect/>
+                    </a:stretch>
+                  </pic:blipFill>
+                  <pic:spPr>
+                    <a:xfrm>
+                      <a:off x="0" y="0"/>
+                      <a:ext cx="3652336" cy="3666773"/>
+                    </a:xfrm>
+                    <a:prstGeom prst="rect">
+                      <a:avLst/>
+                    </a:prstGeom>
+                  </pic:spPr>
+                </pic:pic>
+              </a:graphicData>
+            </a:graphic>
+          </wp:inline>
+        </w:drawing>
+      </w:r>
+    </w:p>
+    <w:p>
+      <w:pPr>
+        <w:spacing w:line="360" w:lineRule="auto"/>
+        <w:jc w:val="center"/>
+        <w:rPr>
+          <w:rFonts w:ascii="Times" w:hAnsi="Times"/>
+          <w:b/>
+          <w:sz w:val="18"/>
+          <w:szCs w:val="18"/>
+        </w:rPr>
+      </w:pPr>
+      <w:r>
+        <w:rPr>
+          <w:rFonts w:ascii="Times" w:hAnsi="Times"/>
+          <w:b/>
+          <w:sz w:val="18"/>
+          <w:szCs w:val="18"/>
+        </w:rPr>
+        <w:t xml:space="preserve">Figure 1: </w:t>
+      </w:r>
+      <w:r>
+        <w:rPr>
+          <w:rFonts w:ascii="Times" w:hAnsi="Times"/>
+          <w:b/>
+          <w:sz w:val="18"/>
+          <w:szCs w:val="18"/>
+        </w:rPr>
+        <w:t>Unpruned Decision Tree</w:t>
+      </w:r>
+    </w:p>
+    <w:p>
+      <w:pPr>
+        <w:spacing w:line="360" w:lineRule="auto"/>
+        <w:jc w:val="center"/>
+        <w:rPr>
+          <w:rFonts w:ascii="Times" w:hAnsi="Times"/>
+          <w:sz w:val="18"/>
+          <w:szCs w:val="18"/>
+        </w:rPr>
+      </w:pPr>
+      <w:r>
+        <w:rPr>
+          <w:rFonts w:ascii="Times" w:hAnsi="Times"/>
+          <w:noProof/>
+          <w:sz w:val="18"/>
+          <w:szCs w:val="18"/>
+        </w:rPr>
+        <w:drawing>
+          <wp:inline distT="0" distB="0" distL="0" distR="0" wp14:anchorId="23DE3479" wp14:editId="362A05F5">
+            <wp:extent cx="4938299" cy="2015417"/>
+            <wp:effectExtent l="0" t="0" r="0" b="0"/>
+            <wp:docPr id="13" name="Picture 13"/>
+            <wp:cNvGraphicFramePr>
+              <a:graphicFrameLocks xmlns:a="http://schemas.openxmlformats.org/drawingml/2006/main" noChangeAspect="1"/>
+            </wp:cNvGraphicFramePr>
+            <a:graphic xmlns:a="http://schemas.openxmlformats.org/drawingml/2006/main">
+              <a:graphicData uri="http://schemas.openxmlformats.org/drawingml/2006/picture">
+                <pic:pic xmlns:pic="http://schemas.openxmlformats.org/drawingml/2006/picture">
+                  <pic:nvPicPr>
+                    <pic:cNvPr id="13" name="treepic.png"/>
+                    <pic:cNvPicPr/>
+                  </pic:nvPicPr>
+                  <pic:blipFill>
+                    <a:blip r:embed="rId11" cstate="print">
+                      <a:extLst>
+                        <a:ext uri="{28A0092B-C50C-407E-A947-70E740481C1C}">
+                          <a14:useLocalDpi xmlns:a14="http://schemas.microsoft.com/office/drawing/2010/main" val="0"/>
+                        </a:ext>
+                      </a:extLst>
+                    </a:blip>
+                    <a:stretch>
+                      <a:fillRect/>
+                    </a:stretch>
+                  </pic:blipFill>
+                  <pic:spPr>
+                    <a:xfrm>
+                      <a:off x="0" y="0"/>
+                      <a:ext cx="4957487" cy="2023248"/>
+                    </a:xfrm>
+                    <a:prstGeom prst="rect">
+                      <a:avLst/>
+                    </a:prstGeom>
+                  </pic:spPr>
+                </pic:pic>
+              </a:graphicData>
+            </a:graphic>
+          </wp:inline>
+        </w:drawing>
+      </w:r>
+    </w:p>
+    <w:p>
+      <w:pPr>
+        <w:spacing w:line="360" w:lineRule="auto"/>
+        <w:jc w:val="center"/>
+        <w:rPr>
+          <w:rFonts w:ascii="Times" w:hAnsi="Times"/>
+          <w:b/>
+          <w:sz w:val="18"/>
+          <w:szCs w:val="18"/>
+        </w:rPr>
+      </w:pPr>
+      <w:r>
+        <w:rPr>
+          <w:rFonts w:ascii="Times" w:hAnsi="Times"/>
+          <w:b/>
+          <w:sz w:val="18"/>
+          <w:szCs w:val="18"/>
+        </w:rPr>
+        <w:t xml:space="preserve">Figure 2: </w:t>
+      </w:r>
+      <w:r>
+        <w:rPr>
+          <w:rFonts w:ascii="Times" w:hAnsi="Times"/>
+          <w:b/>
+          <w:sz w:val="18"/>
+          <w:szCs w:val="18"/>
+        </w:rPr>
+        <w:t>Pruned Decision Tree</w:t>
+      </w:r>
+    </w:p>
+    <w:p>
+      <w:pPr>
+        <w:spacing w:line="360" w:lineRule="auto"/>
+        <w:rPr>
+          <w:rFonts w:ascii="Times" w:hAnsi="Times"/>
+        </w:rPr>
+      </w:pPr>
+      <w:r>
+        <w:rPr>
+          <w:rFonts w:ascii="Times" w:hAnsi="Times"/>
+        </w:rPr>
+        <w:t xml:space="preserve">Moving on to the chess game dataset, I ran the </w:t>
+      </w:r>
+      <w:r>
+        <w:rPr>
+          <w:rFonts w:ascii="Times" w:hAnsi="Times"/>
+        </w:rPr>
+        <w:t>decision tree on the chess game dataset and produced the following learning curves:</w:t>
+      </w:r>
+    </w:p>
+    <w:p>
+      <w:pPr>
+        <w:spacing w:line="360" w:lineRule="auto"/>
+        <w:rPr>
+          <w:rFonts w:ascii="Times" w:hAnsi="Times"/>
+        </w:rPr>
+      </w:pPr>
+      <w:r>
+        <w:rPr>
+          <w:rFonts w:ascii="Times" w:hAnsi="Times"/>
+          <w:noProof/>
+        </w:rPr>
+        <w:drawing>
+          <wp:inline distT="0" distB="0" distL="0" distR="0" wp14:anchorId="2F3E25E8" wp14:editId="5A6E076F">
+            <wp:extent cx="2926080" cy="2194560"/>
+            <wp:effectExtent l="0" t="0" r="0" b="0"/>
+            <wp:docPr id="1" name="Picture 1"/>
+            <wp:cNvGraphicFramePr>
+              <a:graphicFrameLocks xmlns:a="http://schemas.openxmlformats.org/drawingml/2006/main" noChangeAspect="1"/>
+            </wp:cNvGraphicFramePr>
+            <a:graphic xmlns:a="http://schemas.openxmlformats.org/drawingml/2006/main">
+              <a:graphicData uri="http://schemas.openxmlformats.org/drawingml/2006/picture">
+                <pic:pic xmlns:pic="http://schemas.openxmlformats.org/drawingml/2006/picture">
+                  <pic:nvPicPr>
+                    <pic:cNvPr id="1" name="dtl_wo_pruning-chess.png"/>
+                    <pic:cNvPicPr/>
+                  </pic:nvPicPr>
+                  <pic:blipFill>
+                    <a:blip r:embed="rId12">
+                      <a:extLst>
+                        <a:ext uri="{28A0092B-C50C-407E-A947-70E740481C1C}">
+                          <a14:useLocalDpi xmlns:a14="http://schemas.microsoft.com/office/drawing/2010/main" val="0"/>
+                        </a:ext>
+                      </a:extLst>
+                    </a:blip>
+                    <a:stretch>
+                      <a:fillRect/>
+                    </a:stretch>
+                  </pic:blipFill>
+                  <pic:spPr>
+                    <a:xfrm>
+                      <a:off x="0" y="0"/>
+                      <a:ext cx="2926080" cy="2194560"/>
+                    </a:xfrm>
+                    <a:prstGeom prst="rect">
+                      <a:avLst/>
+                    </a:prstGeom>
+                  </pic:spPr>
+                </pic:pic>
+              </a:graphicData>
+            </a:graphic>
+          </wp:inline>
+        </w:drawing>
+      </w:r>
+      <w:r>
+        <w:rPr>
+          <w:rFonts w:ascii="Times" w:hAnsi="Times"/>
+          <w:noProof/>
+        </w:rPr>
+        <w:drawing>
+          <wp:inline distT="0" distB="0" distL="0" distR="0" wp14:anchorId="3F3F0FE7" wp14:editId="20D70FD9">
+            <wp:extent cx="2926077" cy="2194560"/>
+            <wp:effectExtent l="0" t="0" r="0" b="0"/>
+            <wp:docPr id="2" name="Picture 2"/>
+            <wp:cNvGraphicFramePr>
+              <a:graphicFrameLocks xmlns:a="http://schemas.openxmlformats.org/drawingml/2006/main" noChangeAspect="1"/>
+            </wp:cNvGraphicFramePr>
+            <a:graphic xmlns:a="http://schemas.openxmlformats.org/drawingml/2006/main">
+              <a:graphicData uri="http://schemas.openxmlformats.org/drawingml/2006/picture">
+                <pic:pic xmlns:pic="http://schemas.openxmlformats.org/drawingml/2006/picture">
+                  <pic:nvPicPr>
+                    <pic:cNvPr id="2" name="dtl_score-chess.png"/>
+                    <pic:cNvPicPr/>
+                  </pic:nvPicPr>
+                  <pic:blipFill>
+                    <a:blip r:embed="rId13">
+                      <a:extLst>
+                        <a:ext uri="{28A0092B-C50C-407E-A947-70E740481C1C}">
+                          <a14:useLocalDpi xmlns:a14="http://schemas.microsoft.com/office/drawing/2010/main" val="0"/>
+                        </a:ext>
+                      </a:extLst>
+                    </a:blip>
+                    <a:stretch>
+                      <a:fillRect/>
+                    </a:stretch>
+                  </pic:blipFill>
+                  <pic:spPr>
+                    <a:xfrm>
+                      <a:off x="0" y="0"/>
+                      <a:ext cx="2926077" cy="2194560"/>
+                    </a:xfrm>
+                    <a:prstGeom prst="rect">
+                      <a:avLst/>
+                    </a:prstGeom>
+                  </pic:spPr>
+                </pic:pic>
+              </a:graphicData>
+            </a:graphic>
+          </wp:inline>
+        </w:drawing>
+      </w:r>
+    </w:p>
+    <w:p>
+      <w:pPr>
+        <w:spacing w:line="360" w:lineRule="auto"/>
+        <w:rPr>
+          <w:rFonts w:ascii="Times" w:hAnsi="Times"/>
+        </w:rPr>
+      </w:pPr>
+      <w:r>
+        <w:rPr>
+          <w:rFonts w:ascii="Times" w:hAnsi="Times"/>
+        </w:rPr>
+        <w:t>With this dataset, you can see similar patterns to the breast cancer dataset’s learning curve.</w:t>
       </w:r>
       <w:bookmarkStart w:id="0" w:name="_GoBack"/>
       <w:bookmarkEnd w:id="0"/>
-      <w:r>
-        <w:rPr>
-          <w:rFonts w:ascii="Times" w:hAnsi="Times"/>
-        </w:rPr>
-        <w:t xml:space="preserve"> training data</w:t>
-      </w:r>
     </w:p>
     <w:sectPr>
-      <w:headerReference w:type="even" r:id="rId10"/>
-      <w:headerReference w:type="default" r:id="rId11"/>
+      <w:headerReference w:type="even" r:id="rId14"/>
+      <w:headerReference w:type="default" r:id="rId15"/>
       <w:pgSz w:w="12240" w:h="15840"/>
       <w:pgMar w:top="1440" w:right="1440" w:bottom="1440" w:left="1440" w:header="720" w:footer="720" w:gutter="0"/>
       <w:cols w:space="720"/>
@@ -1772,7 +2324,7 @@
 </file>
 
 <file path=customXml/itemProps1.xml><?xml version="1.0" encoding="utf-8"?>
-<ds:datastoreItem xmlns:ds="http://schemas.openxmlformats.org/officeDocument/2006/customXml" ds:itemID="{06612AFE-8C57-E346-8B3A-25FA15F526BC}">
+<ds:datastoreItem xmlns:ds="http://schemas.openxmlformats.org/officeDocument/2006/customXml" ds:itemID="{588950F0-9810-494A-B56A-467D8874B371}">
   <ds:schemaRefs>
     <ds:schemaRef ds:uri="http://schemas.openxmlformats.org/officeDocument/2006/bibliography"/>
   </ds:schemaRefs>

</xml_diff>